<commit_message>
Usando peticiones http y probando el provider o servicio
</commit_message>
<xml_diff>
--- a/Curso ionic 2.docx
+++ b/Curso ionic 2.docx
@@ -522,7 +522,7 @@
                     </pic:cNvPicPr>
                   </pic:nvPicPr>
                   <pic:blipFill>
-                    <a:blip r:embed="rId5" cstate="print"/>
+                    <a:blip r:embed="rId6" cstate="print"/>
                     <a:srcRect/>
                     <a:stretch>
                       <a:fillRect/>
@@ -992,7 +992,7 @@
                     </pic:cNvPicPr>
                   </pic:nvPicPr>
                   <pic:blipFill>
-                    <a:blip r:embed="rId6" cstate="print"/>
+                    <a:blip r:embed="rId7" cstate="print"/>
                     <a:srcRect/>
                     <a:stretch>
                       <a:fillRect/>
@@ -1128,7 +1128,7 @@
                     </pic:cNvPicPr>
                   </pic:nvPicPr>
                   <pic:blipFill>
-                    <a:blip r:embed="rId7" cstate="print"/>
+                    <a:blip r:embed="rId8" cstate="print"/>
                     <a:srcRect/>
                     <a:stretch>
                       <a:fillRect/>
@@ -2276,6 +2276,7 @@
           <w:shd w:val="clear" w:color="auto" w:fill="FFFFFF"/>
         </w:rPr>
       </w:pPr>
+      <w:proofErr w:type="gramStart"/>
       <w:r>
         <w:rPr>
           <w:rFonts w:ascii="Roboto" w:hAnsi="Roboto"/>
@@ -2285,9 +2286,9 @@
           <w:szCs w:val="20"/>
           <w:shd w:val="clear" w:color="auto" w:fill="FFFFFF"/>
         </w:rPr>
-        <w:t xml:space="preserve">4. </w:t>
-      </w:r>
-      <w:proofErr w:type="spellStart"/>
+        <w:t>4.PROVIDERS</w:t>
+      </w:r>
+      <w:proofErr w:type="gramEnd"/>
       <w:r>
         <w:rPr>
           <w:rFonts w:ascii="Roboto" w:hAnsi="Roboto"/>
@@ -2297,9 +2298,20 @@
           <w:szCs w:val="20"/>
           <w:shd w:val="clear" w:color="auto" w:fill="FFFFFF"/>
         </w:rPr>
-        <w:t>Menu</w:t>
-      </w:r>
-      <w:proofErr w:type="spellEnd"/>
+        <w:t xml:space="preserve"> </w:t>
+      </w:r>
+    </w:p>
+    <w:p>
+      <w:pPr>
+        <w:jc w:val="both"/>
+        <w:rPr>
+          <w:rFonts w:ascii="Roboto" w:hAnsi="Roboto"/>
+          <w:color w:val="000000"/>
+          <w:sz w:val="20"/>
+          <w:szCs w:val="20"/>
+          <w:shd w:val="clear" w:color="auto" w:fill="FFFFFF"/>
+        </w:rPr>
+      </w:pPr>
       <w:r>
         <w:rPr>
           <w:rFonts w:ascii="Roboto" w:hAnsi="Roboto"/>
@@ -2309,20 +2321,164 @@
           <w:szCs w:val="20"/>
           <w:shd w:val="clear" w:color="auto" w:fill="FFFFFF"/>
         </w:rPr>
-        <w:t xml:space="preserve"> y Navegación</w:t>
-      </w:r>
-    </w:p>
-    <w:p>
-      <w:pPr>
-        <w:jc w:val="both"/>
-        <w:rPr>
-          <w:rFonts w:ascii="Roboto" w:hAnsi="Roboto"/>
-          <w:color w:val="000000"/>
-          <w:sz w:val="20"/>
-          <w:szCs w:val="20"/>
-          <w:shd w:val="clear" w:color="auto" w:fill="FFFFFF"/>
-        </w:rPr>
-      </w:pPr>
+        <w:t xml:space="preserve">Los </w:t>
+      </w:r>
+      <w:proofErr w:type="spellStart"/>
+      <w:r>
+        <w:rPr>
+          <w:rFonts w:ascii="Roboto" w:hAnsi="Roboto"/>
+          <w:b/>
+          <w:color w:val="000000"/>
+          <w:sz w:val="20"/>
+          <w:szCs w:val="20"/>
+          <w:shd w:val="clear" w:color="auto" w:fill="FFFFFF"/>
+        </w:rPr>
+        <w:t>providers</w:t>
+      </w:r>
+      <w:proofErr w:type="spellEnd"/>
+      <w:r>
+        <w:rPr>
+          <w:rFonts w:ascii="Roboto" w:hAnsi="Roboto"/>
+          <w:b/>
+          <w:color w:val="000000"/>
+          <w:sz w:val="20"/>
+          <w:szCs w:val="20"/>
+          <w:shd w:val="clear" w:color="auto" w:fill="FFFFFF"/>
+        </w:rPr>
+        <w:t xml:space="preserve"> son </w:t>
+      </w:r>
+      <w:r>
+        <w:rPr>
+          <w:rFonts w:ascii="Roboto" w:hAnsi="Roboto"/>
+          <w:color w:val="000000"/>
+          <w:sz w:val="20"/>
+          <w:szCs w:val="20"/>
+          <w:shd w:val="clear" w:color="auto" w:fill="FFFFFF"/>
+        </w:rPr>
+        <w:t xml:space="preserve">servicios de </w:t>
+      </w:r>
+      <w:proofErr w:type="spellStart"/>
+      <w:r>
+        <w:rPr>
+          <w:rFonts w:ascii="Roboto" w:hAnsi="Roboto"/>
+          <w:color w:val="000000"/>
+          <w:sz w:val="20"/>
+          <w:szCs w:val="20"/>
+          <w:shd w:val="clear" w:color="auto" w:fill="FFFFFF"/>
+        </w:rPr>
+        <w:t>ionic</w:t>
+      </w:r>
+      <w:proofErr w:type="spellEnd"/>
+      <w:r>
+        <w:rPr>
+          <w:rFonts w:ascii="Roboto" w:hAnsi="Roboto"/>
+          <w:color w:val="000000"/>
+          <w:sz w:val="20"/>
+          <w:szCs w:val="20"/>
+          <w:shd w:val="clear" w:color="auto" w:fill="FFFFFF"/>
+        </w:rPr>
+        <w:t xml:space="preserve">  donde configuramos y codificamos las peticiones Http</w:t>
+      </w:r>
+    </w:p>
+    <w:p>
+      <w:pPr>
+        <w:jc w:val="both"/>
+        <w:rPr>
+          <w:rFonts w:ascii="Roboto" w:hAnsi="Roboto"/>
+          <w:color w:val="000000"/>
+          <w:sz w:val="20"/>
+          <w:szCs w:val="20"/>
+          <w:shd w:val="clear" w:color="auto" w:fill="FFFFFF"/>
+        </w:rPr>
+      </w:pPr>
+      <w:r>
+        <w:rPr>
+          <w:rFonts w:ascii="Roboto" w:hAnsi="Roboto"/>
+          <w:color w:val="000000"/>
+          <w:sz w:val="20"/>
+          <w:szCs w:val="20"/>
+          <w:shd w:val="clear" w:color="auto" w:fill="FFFFFF"/>
+        </w:rPr>
+        <w:t xml:space="preserve">Para crear un </w:t>
+      </w:r>
+      <w:proofErr w:type="spellStart"/>
+      <w:r>
+        <w:rPr>
+          <w:rFonts w:ascii="Roboto" w:hAnsi="Roboto"/>
+          <w:color w:val="000000"/>
+          <w:sz w:val="20"/>
+          <w:szCs w:val="20"/>
+          <w:shd w:val="clear" w:color="auto" w:fill="FFFFFF"/>
+        </w:rPr>
+        <w:t>provider</w:t>
+      </w:r>
+      <w:proofErr w:type="spellEnd"/>
+      <w:r>
+        <w:rPr>
+          <w:rFonts w:ascii="Roboto" w:hAnsi="Roboto"/>
+          <w:color w:val="000000"/>
+          <w:sz w:val="20"/>
+          <w:szCs w:val="20"/>
+          <w:shd w:val="clear" w:color="auto" w:fill="FFFFFF"/>
+        </w:rPr>
+        <w:t xml:space="preserve"> lo hacemos con el comando</w:t>
+      </w:r>
+      <w:proofErr w:type="gramStart"/>
+      <w:r>
+        <w:rPr>
+          <w:rFonts w:ascii="Roboto" w:hAnsi="Roboto"/>
+          <w:color w:val="000000"/>
+          <w:sz w:val="20"/>
+          <w:szCs w:val="20"/>
+          <w:shd w:val="clear" w:color="auto" w:fill="FFFFFF"/>
+        </w:rPr>
+        <w:t xml:space="preserve">:  </w:t>
+      </w:r>
+      <w:proofErr w:type="spellStart"/>
+      <w:r>
+        <w:rPr>
+          <w:rFonts w:ascii="Roboto" w:hAnsi="Roboto"/>
+          <w:color w:val="000000"/>
+          <w:sz w:val="20"/>
+          <w:szCs w:val="20"/>
+          <w:shd w:val="clear" w:color="auto" w:fill="FFFFFF"/>
+        </w:rPr>
+        <w:t>ionic</w:t>
+      </w:r>
+      <w:proofErr w:type="spellEnd"/>
+      <w:proofErr w:type="gramEnd"/>
+      <w:r>
+        <w:rPr>
+          <w:rFonts w:ascii="Roboto" w:hAnsi="Roboto"/>
+          <w:color w:val="000000"/>
+          <w:sz w:val="20"/>
+          <w:szCs w:val="20"/>
+          <w:shd w:val="clear" w:color="auto" w:fill="FFFFFF"/>
+        </w:rPr>
+        <w:t xml:space="preserve"> g </w:t>
+      </w:r>
+      <w:proofErr w:type="spellStart"/>
+      <w:r>
+        <w:rPr>
+          <w:rFonts w:ascii="Roboto" w:hAnsi="Roboto"/>
+          <w:color w:val="000000"/>
+          <w:sz w:val="20"/>
+          <w:szCs w:val="20"/>
+          <w:shd w:val="clear" w:color="auto" w:fill="FFFFFF"/>
+        </w:rPr>
+        <w:t>provider</w:t>
+      </w:r>
+      <w:proofErr w:type="spellEnd"/>
+      <w:r>
+        <w:rPr>
+          <w:rFonts w:ascii="Roboto" w:hAnsi="Roboto"/>
+          <w:color w:val="000000"/>
+          <w:sz w:val="20"/>
+          <w:szCs w:val="20"/>
+          <w:shd w:val="clear" w:color="auto" w:fill="FFFFFF"/>
+        </w:rPr>
+        <w:t xml:space="preserve"> NombreProvider</w:t>
+      </w:r>
     </w:p>
     <w:p>
       <w:pPr>
@@ -3624,4 +3780,16 @@
   <a:objectDefaults/>
   <a:extraClrSchemeLst/>
 </a:theme>
+</file>
+
+<file path=customXml/item1.xml><?xml version="1.0" encoding="utf-8"?>
+<b:Sources xmlns:b="http://schemas.openxmlformats.org/officeDocument/2006/bibliography" xmlns="http://schemas.openxmlformats.org/officeDocument/2006/bibliography" SelectedStyle="\APA.XSL" StyleName="APA Fifth Edition"/>
+</file>
+
+<file path=customXml/itemProps1.xml><?xml version="1.0" encoding="utf-8"?>
+<ds:datastoreItem xmlns:ds="http://schemas.openxmlformats.org/officeDocument/2006/customXml" ds:itemID="{5DBB5717-2DBE-4584-83B1-811B55CD6D48}">
+  <ds:schemaRefs>
+    <ds:schemaRef ds:uri="http://schemas.openxmlformats.org/officeDocument/2006/bibliography"/>
+  </ds:schemaRefs>
+</ds:datastoreItem>
 </file>
</xml_diff>